<commit_message>
Linked to Projet 2. Enhancement using JDeodorant. Used Type Checking God Glass and Long Method. Extracted two methods calculateTimber and calculateGrass into a new class called FireDangerProduct class.
</commit_message>
<xml_diff>
--- a/com.COSC603.FireDanger/Experiences/Project 1 - Task 3.docx
+++ b/com.COSC603.FireDanger/Experiences/Project 1 - Task 3.docx
@@ -201,6 +201,11 @@
         <w:t>Git</w:t>
       </w:r>
       <w:proofErr w:type="spellEnd"/>
+      <w:r>
+        <w:t>. See Screen.</w:t>
+      </w:r>
+      <w:bookmarkStart w:id="0" w:name="_GoBack"/>
+      <w:bookmarkEnd w:id="0"/>
     </w:p>
     <w:p>
       <w:r>
@@ -294,21 +299,13 @@
     </w:p>
     <w:p>
       <w:r>
-        <w:t xml:space="preserve">Overall, </w:t>
-      </w:r>
-      <w:r>
-        <w:t>I really like that Code Academy is very practical and easy to use. I learned a topic and right away I was able to practice it which helped me fix better my knowledge. Although I am more Windows oriented, it was fine to use the command lines.</w:t>
-      </w:r>
-      <w:r>
-        <w:t xml:space="preserve"> I feel more familiar with GitHub and its functions.</w:t>
+        <w:t>Overall, I really like that Code Academy is very practical and easy to use. I learned a topic and right away I was able to practice it which helped me fix better my knowledge. Although I am more Windows oriented, it was fine to use the command lines. I feel more familiar with GitHub and its functions.</w:t>
       </w:r>
     </w:p>
     <w:p>
       <w:r>
         <w:t>Thanks for this suggestion!</w:t>
       </w:r>
-      <w:bookmarkStart w:id="0" w:name="_GoBack"/>
-      <w:bookmarkEnd w:id="0"/>
     </w:p>
     <w:p/>
     <w:sectPr>

</xml_diff>